<commit_message>
modified Assignment 2: Exercise 3 done
</commit_message>
<xml_diff>
--- a/Assignment 2/OUTPUTS_Running_Code_Divyank_Sharma_Assignment 2.docx
+++ b/Assignment 2/OUTPUTS_Running_Code_Divyank_Sharma_Assignment 2.docx
@@ -48,12 +48,16 @@
         <w:jc w:val="center"/>
         <w:rPr>
           <w:rFonts w:ascii="Avenir Light" w:hAnsi="Avenir Light"/>
-          <w:lang w:val="en-US"/>
-        </w:rPr>
-      </w:pPr>
-      <w:r>
-        <w:rPr>
-          <w:rFonts w:ascii="Avenir Light" w:hAnsi="Avenir Light"/>
+          <w:b/>
+          <w:bCs/>
+          <w:lang w:val="en-US"/>
+        </w:rPr>
+      </w:pPr>
+      <w:r>
+        <w:rPr>
+          <w:rFonts w:ascii="Avenir Light" w:hAnsi="Avenir Light"/>
+          <w:b/>
+          <w:bCs/>
           <w:lang w:val="en-US"/>
         </w:rPr>
         <w:t>Exercise 1 – Running code and outputs</w:t>
@@ -88,51 +92,322 @@
         </w:rPr>
         <w:t xml:space="preserve">Terminal  - </w:t>
       </w:r>
-    </w:p>
-    <w:p>
-      <w:pPr>
-        <w:rPr>
-          <w:rFonts w:ascii="Avenir Light" w:hAnsi="Avenir Light"/>
-          <w:lang w:val="en-US"/>
-        </w:rPr>
-      </w:pPr>
-    </w:p>
-    <w:p>
-      <w:pPr>
-        <w:rPr>
-          <w:rFonts w:ascii="Avenir Light" w:hAnsi="Avenir Light"/>
-          <w:lang w:val="en-US"/>
-        </w:rPr>
-      </w:pPr>
-      <w:r>
-        <w:rPr>
-          <w:rFonts w:ascii="Avenir Light" w:hAnsi="Avenir Light"/>
-          <w:lang w:val="en-US"/>
+      <w:r>
+        <w:rPr>
+          <w:rFonts w:ascii="Avenir Light" w:hAnsi="Avenir Light"/>
+          <w:lang w:val="en-US"/>
+        </w:rPr>
+        <w:t>python3 template-server.py</w:t>
+      </w:r>
+    </w:p>
+    <w:p>
+      <w:pPr>
+        <w:rPr>
+          <w:rFonts w:ascii="Avenir Light" w:hAnsi="Avenir Light"/>
+          <w:lang w:val="en-US"/>
+        </w:rPr>
+      </w:pPr>
+    </w:p>
+    <w:p>
+      <w:pPr>
+        <w:rPr>
+          <w:rFonts w:ascii="Avenir Light" w:hAnsi="Avenir Light"/>
+          <w:lang w:val="en-US"/>
+        </w:rPr>
+      </w:pPr>
+      <w:r>
+        <w:rPr>
+          <w:rFonts w:ascii="Avenir Light" w:hAnsi="Avenir Light"/>
+          <w:lang w:val="en-US"/>
+        </w:rPr>
+        <w:drawing>
+          <wp:inline distT="0" distB="0" distL="0" distR="0" wp14:anchorId="2EBFB6B0" wp14:editId="04F68610">
+            <wp:extent cx="5731510" cy="1455420"/>
+            <wp:effectExtent l="0" t="0" r="0" b="5080"/>
+            <wp:docPr id="1097772485" name="Picture 1" descr="A screenshot of a computer program&#10;&#10;Description automatically generated"/>
+            <wp:cNvGraphicFramePr>
+              <a:graphicFrameLocks xmlns:a="http://schemas.openxmlformats.org/drawingml/2006/main" noChangeAspect="1"/>
+            </wp:cNvGraphicFramePr>
+            <a:graphic xmlns:a="http://schemas.openxmlformats.org/drawingml/2006/main">
+              <a:graphicData uri="http://schemas.openxmlformats.org/drawingml/2006/picture">
+                <pic:pic xmlns:pic="http://schemas.openxmlformats.org/drawingml/2006/picture">
+                  <pic:nvPicPr>
+                    <pic:cNvPr id="1097772485" name="Picture 1" descr="A screenshot of a computer program&#10;&#10;Description automatically generated"/>
+                    <pic:cNvPicPr/>
+                  </pic:nvPicPr>
+                  <pic:blipFill>
+                    <a:blip r:embed="rId5"/>
+                    <a:stretch>
+                      <a:fillRect/>
+                    </a:stretch>
+                  </pic:blipFill>
+                  <pic:spPr>
+                    <a:xfrm>
+                      <a:off x="0" y="0"/>
+                      <a:ext cx="5731510" cy="1455420"/>
+                    </a:xfrm>
+                    <a:prstGeom prst="rect">
+                      <a:avLst/>
+                    </a:prstGeom>
+                  </pic:spPr>
+                </pic:pic>
+              </a:graphicData>
+            </a:graphic>
+          </wp:inline>
+        </w:drawing>
+      </w:r>
+    </w:p>
+    <w:p>
+      <w:pPr>
+        <w:rPr>
+          <w:rFonts w:ascii="Avenir Light" w:hAnsi="Avenir Light"/>
+          <w:lang w:val="en-US"/>
+        </w:rPr>
+      </w:pPr>
+    </w:p>
+    <w:p>
+      <w:pPr>
+        <w:rPr>
+          <w:rFonts w:ascii="Avenir Light" w:hAnsi="Avenir Light"/>
+          <w:lang w:val="en-US"/>
+        </w:rPr>
+      </w:pPr>
+      <w:r>
+        <w:rPr>
+          <w:rFonts w:ascii="Avenir Light" w:hAnsi="Avenir Light"/>
+          <w:lang w:val="en-US"/>
+        </w:rPr>
+        <w:t>After ending 1 connection with the client</w:t>
+      </w:r>
+      <w:r>
+        <w:rPr>
+          <w:rFonts w:ascii="Avenir Light" w:hAnsi="Avenir Light"/>
+          <w:lang w:val="en-US"/>
+        </w:rPr>
+        <w:t>:</w:t>
+      </w:r>
+    </w:p>
+    <w:p>
+      <w:pPr>
+        <w:rPr>
+          <w:rFonts w:ascii="Avenir Light" w:hAnsi="Avenir Light"/>
+          <w:lang w:val="en-US"/>
+        </w:rPr>
+      </w:pPr>
+      <w:r>
+        <w:rPr>
+          <w:rFonts w:ascii="Avenir Light" w:hAnsi="Avenir Light"/>
+          <w:lang w:val="en-US"/>
+        </w:rPr>
+        <w:t>num_users decrements to 1:</w:t>
+      </w:r>
+    </w:p>
+    <w:p>
+      <w:pPr>
+        <w:rPr>
+          <w:rFonts w:ascii="Avenir Light" w:hAnsi="Avenir Light"/>
+          <w:lang w:val="en-US"/>
+        </w:rPr>
+      </w:pPr>
+    </w:p>
+    <w:p>
+      <w:pPr>
+        <w:rPr>
+          <w:rFonts w:ascii="Avenir Light" w:hAnsi="Avenir Light"/>
+          <w:lang w:val="en-US"/>
+        </w:rPr>
+      </w:pPr>
+      <w:r>
+        <w:rPr>
+          <w:rFonts w:ascii="Avenir Light" w:hAnsi="Avenir Light"/>
+          <w:lang w:val="en-US"/>
+        </w:rPr>
+        <w:drawing>
+          <wp:inline distT="0" distB="0" distL="0" distR="0" wp14:anchorId="140627F1" wp14:editId="7814B10C">
+            <wp:extent cx="5731510" cy="1720850"/>
+            <wp:effectExtent l="0" t="0" r="0" b="6350"/>
+            <wp:docPr id="705691133" name="Picture 1" descr="A screenshot of a computer program&#10;&#10;Description automatically generated"/>
+            <wp:cNvGraphicFramePr>
+              <a:graphicFrameLocks xmlns:a="http://schemas.openxmlformats.org/drawingml/2006/main" noChangeAspect="1"/>
+            </wp:cNvGraphicFramePr>
+            <a:graphic xmlns:a="http://schemas.openxmlformats.org/drawingml/2006/main">
+              <a:graphicData uri="http://schemas.openxmlformats.org/drawingml/2006/picture">
+                <pic:pic xmlns:pic="http://schemas.openxmlformats.org/drawingml/2006/picture">
+                  <pic:nvPicPr>
+                    <pic:cNvPr id="705691133" name="Picture 1" descr="A screenshot of a computer program&#10;&#10;Description automatically generated"/>
+                    <pic:cNvPicPr/>
+                  </pic:nvPicPr>
+                  <pic:blipFill>
+                    <a:blip r:embed="rId6"/>
+                    <a:stretch>
+                      <a:fillRect/>
+                    </a:stretch>
+                  </pic:blipFill>
+                  <pic:spPr>
+                    <a:xfrm>
+                      <a:off x="0" y="0"/>
+                      <a:ext cx="5731510" cy="1720850"/>
+                    </a:xfrm>
+                    <a:prstGeom prst="rect">
+                      <a:avLst/>
+                    </a:prstGeom>
+                  </pic:spPr>
+                </pic:pic>
+              </a:graphicData>
+            </a:graphic>
+          </wp:inline>
+        </w:drawing>
+      </w:r>
+    </w:p>
+    <w:p>
+      <w:pPr>
+        <w:rPr>
+          <w:rFonts w:ascii="Avenir Light" w:hAnsi="Avenir Light"/>
+          <w:lang w:val="en-US"/>
+        </w:rPr>
+      </w:pPr>
+    </w:p>
+    <w:p>
+      <w:pPr>
+        <w:rPr>
+          <w:rFonts w:ascii="Avenir Light" w:hAnsi="Avenir Light"/>
+          <w:lang w:val="fr-CH"/>
+        </w:rPr>
+      </w:pPr>
+      <w:r>
+        <w:rPr>
+          <w:rFonts w:ascii="Avenir Light" w:hAnsi="Avenir Light"/>
+          <w:lang w:val="fr-CH"/>
         </w:rPr>
         <w:t xml:space="preserve">Client Terminal - </w:t>
       </w:r>
-    </w:p>
-    <w:p>
-      <w:pPr>
-        <w:rPr>
-          <w:rFonts w:ascii="Avenir Next Ultra Light" w:hAnsi="Avenir Next Ultra Light"/>
-          <w:lang w:val="en-US"/>
-        </w:rPr>
-      </w:pPr>
-    </w:p>
-    <w:p>
-      <w:pPr>
-        <w:rPr>
-          <w:rFonts w:ascii="Avenir Next Ultra Light" w:hAnsi="Avenir Next Ultra Light"/>
-          <w:lang w:val="en-US"/>
-        </w:rPr>
-      </w:pPr>
-    </w:p>
-    <w:p>
-      <w:pPr>
-        <w:rPr>
-          <w:rFonts w:ascii="Avenir Next Ultra Light" w:hAnsi="Avenir Next Ultra Light"/>
-          <w:lang w:val="en-US"/>
+      <w:r>
+        <w:rPr>
+          <w:rFonts w:ascii="Avenir Light" w:hAnsi="Avenir Light"/>
+          <w:lang w:val="fr-CH"/>
+        </w:rPr>
+        <w:t>python3 template-client.py</w:t>
+      </w:r>
+    </w:p>
+    <w:p>
+      <w:pPr>
+        <w:rPr>
+          <w:rFonts w:ascii="Avenir Light" w:hAnsi="Avenir Light"/>
+          <w:lang w:val="fr-CH"/>
+        </w:rPr>
+      </w:pPr>
+      <w:r>
+        <w:rPr>
+          <w:rFonts w:ascii="Avenir Light" w:hAnsi="Avenir Light"/>
+          <w:lang w:val="fr-CH"/>
+        </w:rPr>
+        <w:drawing>
+          <wp:inline distT="0" distB="0" distL="0" distR="0" wp14:anchorId="1917DE8F" wp14:editId="5B79C647">
+            <wp:extent cx="5731510" cy="659130"/>
+            <wp:effectExtent l="0" t="0" r="0" b="1270"/>
+            <wp:docPr id="520592287" name="Picture 1"/>
+            <wp:cNvGraphicFramePr>
+              <a:graphicFrameLocks xmlns:a="http://schemas.openxmlformats.org/drawingml/2006/main" noChangeAspect="1"/>
+            </wp:cNvGraphicFramePr>
+            <a:graphic xmlns:a="http://schemas.openxmlformats.org/drawingml/2006/main">
+              <a:graphicData uri="http://schemas.openxmlformats.org/drawingml/2006/picture">
+                <pic:pic xmlns:pic="http://schemas.openxmlformats.org/drawingml/2006/picture">
+                  <pic:nvPicPr>
+                    <pic:cNvPr id="520592287" name=""/>
+                    <pic:cNvPicPr/>
+                  </pic:nvPicPr>
+                  <pic:blipFill>
+                    <a:blip r:embed="rId7"/>
+                    <a:stretch>
+                      <a:fillRect/>
+                    </a:stretch>
+                  </pic:blipFill>
+                  <pic:spPr>
+                    <a:xfrm>
+                      <a:off x="0" y="0"/>
+                      <a:ext cx="5731510" cy="659130"/>
+                    </a:xfrm>
+                    <a:prstGeom prst="rect">
+                      <a:avLst/>
+                    </a:prstGeom>
+                  </pic:spPr>
+                </pic:pic>
+              </a:graphicData>
+            </a:graphic>
+          </wp:inline>
+        </w:drawing>
+      </w:r>
+    </w:p>
+    <w:p>
+      <w:pPr>
+        <w:rPr>
+          <w:rFonts w:ascii="Avenir Next Ultra Light" w:hAnsi="Avenir Next Ultra Light"/>
+          <w:lang w:val="fr-CH"/>
+        </w:rPr>
+      </w:pPr>
+    </w:p>
+    <w:p>
+      <w:pPr>
+        <w:rPr>
+          <w:rFonts w:ascii="Avenir Next Ultra Light" w:hAnsi="Avenir Next Ultra Light"/>
+          <w:lang w:val="fr-CH"/>
+        </w:rPr>
+      </w:pPr>
+      <w:r>
+        <w:rPr>
+          <w:rFonts w:ascii="Avenir Next Ultra Light" w:hAnsi="Avenir Next Ultra Light"/>
+          <w:lang w:val="fr-CH"/>
+        </w:rPr>
+        <w:drawing>
+          <wp:inline distT="0" distB="0" distL="0" distR="0" wp14:anchorId="6B4293F6" wp14:editId="521AC081">
+            <wp:extent cx="5731510" cy="1477645"/>
+            <wp:effectExtent l="0" t="0" r="0" b="0"/>
+            <wp:docPr id="420320511" name="Picture 1" descr="A screenshot of a computer program&#10;&#10;Description automatically generated"/>
+            <wp:cNvGraphicFramePr>
+              <a:graphicFrameLocks xmlns:a="http://schemas.openxmlformats.org/drawingml/2006/main" noChangeAspect="1"/>
+            </wp:cNvGraphicFramePr>
+            <a:graphic xmlns:a="http://schemas.openxmlformats.org/drawingml/2006/main">
+              <a:graphicData uri="http://schemas.openxmlformats.org/drawingml/2006/picture">
+                <pic:pic xmlns:pic="http://schemas.openxmlformats.org/drawingml/2006/picture">
+                  <pic:nvPicPr>
+                    <pic:cNvPr id="420320511" name="Picture 1" descr="A screenshot of a computer program&#10;&#10;Description automatically generated"/>
+                    <pic:cNvPicPr/>
+                  </pic:nvPicPr>
+                  <pic:blipFill>
+                    <a:blip r:embed="rId8"/>
+                    <a:stretch>
+                      <a:fillRect/>
+                    </a:stretch>
+                  </pic:blipFill>
+                  <pic:spPr>
+                    <a:xfrm>
+                      <a:off x="0" y="0"/>
+                      <a:ext cx="5731510" cy="1477645"/>
+                    </a:xfrm>
+                    <a:prstGeom prst="rect">
+                      <a:avLst/>
+                    </a:prstGeom>
+                  </pic:spPr>
+                </pic:pic>
+              </a:graphicData>
+            </a:graphic>
+          </wp:inline>
+        </w:drawing>
+      </w:r>
+    </w:p>
+    <w:p>
+      <w:pPr>
+        <w:rPr>
+          <w:rFonts w:ascii="Avenir Next Ultra Light" w:hAnsi="Avenir Next Ultra Light"/>
+          <w:lang w:val="fr-CH"/>
+        </w:rPr>
+      </w:pPr>
+    </w:p>
+    <w:p>
+      <w:pPr>
+        <w:rPr>
+          <w:rFonts w:ascii="Avenir Next Ultra Light" w:hAnsi="Avenir Next Ultra Light"/>
+          <w:lang w:val="fr-CH"/>
         </w:rPr>
       </w:pPr>
     </w:p>
@@ -141,14 +416,19 @@
         <w:jc w:val="center"/>
         <w:rPr>
           <w:rFonts w:ascii="Avenir Light" w:hAnsi="Avenir Light"/>
-          <w:lang w:val="en-US"/>
-        </w:rPr>
-      </w:pPr>
-      <w:r>
-        <w:rPr>
-          <w:rFonts w:ascii="Avenir Light" w:hAnsi="Avenir Light"/>
-          <w:lang w:val="en-US"/>
-        </w:rPr>
+          <w:b/>
+          <w:bCs/>
+          <w:lang w:val="fr-CH"/>
+        </w:rPr>
+      </w:pPr>
+      <w:r>
+        <w:rPr>
+          <w:rFonts w:ascii="Avenir Light" w:hAnsi="Avenir Light"/>
+          <w:b/>
+          <w:bCs/>
+          <w:lang w:val="fr-CH"/>
+        </w:rPr>
+        <w:lastRenderedPageBreak/>
         <w:t>Exercise 2</w:t>
       </w:r>
     </w:p>
@@ -156,7 +436,7 @@
       <w:pPr>
         <w:rPr>
           <w:rFonts w:ascii="Avenir Light" w:hAnsi="Avenir Light"/>
-          <w:lang w:val="en-US"/>
+          <w:lang w:val="fr-CH"/>
         </w:rPr>
       </w:pPr>
     </w:p>
@@ -506,7 +786,7 @@
                     <pic:cNvPicPr/>
                   </pic:nvPicPr>
                   <pic:blipFill>
-                    <a:blip r:embed="rId5"/>
+                    <a:blip r:embed="rId9"/>
                     <a:stretch>
                       <a:fillRect/>
                     </a:stretch>
@@ -571,7 +851,6 @@
           <w:rFonts w:ascii="Avenir Light" w:hAnsi="Avenir Light"/>
           <w:lang w:val="en-US"/>
         </w:rPr>
-        <w:lastRenderedPageBreak/>
         <w:t xml:space="preserve">OUTPUT - </w:t>
       </w:r>
       <w:r>
@@ -602,7 +881,7 @@
                     <pic:cNvPicPr/>
                   </pic:nvPicPr>
                   <pic:blipFill>
-                    <a:blip r:embed="rId6"/>
+                    <a:blip r:embed="rId10"/>
                     <a:stretch>
                       <a:fillRect/>
                     </a:stretch>
@@ -641,22 +920,598 @@
           <w:lang w:val="en-US"/>
         </w:rPr>
       </w:pPr>
-      <w:r>
-        <w:rPr>
-          <w:rFonts w:ascii="Avenir Light" w:hAnsi="Avenir Light"/>
-          <w:lang w:val="en-US"/>
-        </w:rPr>
+    </w:p>
+    <w:p>
+      <w:pPr>
+        <w:ind w:left="720"/>
+        <w:jc w:val="center"/>
+        <w:rPr>
+          <w:rFonts w:ascii="Avenir Light" w:hAnsi="Avenir Light"/>
+          <w:lang w:val="en-US"/>
+        </w:rPr>
+      </w:pPr>
+    </w:p>
+    <w:p>
+      <w:pPr>
+        <w:ind w:left="720"/>
+        <w:jc w:val="center"/>
+        <w:rPr>
+          <w:rFonts w:ascii="Avenir Light" w:hAnsi="Avenir Light"/>
+          <w:lang w:val="en-US"/>
+        </w:rPr>
+      </w:pPr>
+    </w:p>
+    <w:p>
+      <w:pPr>
+        <w:ind w:left="720"/>
+        <w:jc w:val="center"/>
+        <w:rPr>
+          <w:rFonts w:ascii="Avenir Light" w:hAnsi="Avenir Light"/>
+          <w:lang w:val="en-US"/>
+        </w:rPr>
+      </w:pPr>
+    </w:p>
+    <w:p>
+      <w:pPr>
+        <w:ind w:left="720"/>
+        <w:jc w:val="center"/>
+        <w:rPr>
+          <w:rFonts w:ascii="Avenir Light" w:hAnsi="Avenir Light"/>
+          <w:b/>
+          <w:bCs/>
+          <w:lang w:val="en-US"/>
+        </w:rPr>
+      </w:pPr>
+      <w:r>
+        <w:rPr>
+          <w:rFonts w:ascii="Avenir Light" w:hAnsi="Avenir Light"/>
+          <w:b/>
+          <w:bCs/>
+          <w:lang w:val="en-US"/>
+        </w:rPr>
+        <w:lastRenderedPageBreak/>
         <w:t>Exercise 3</w:t>
       </w:r>
     </w:p>
     <w:p>
       <w:pPr>
         <w:ind w:left="720"/>
-        <w:rPr>
-          <w:rFonts w:ascii="Avenir Light" w:hAnsi="Avenir Light"/>
-          <w:lang w:val="en-US"/>
-        </w:rPr>
-      </w:pPr>
+        <w:jc w:val="center"/>
+        <w:rPr>
+          <w:rFonts w:ascii="Avenir Light" w:hAnsi="Avenir Light"/>
+          <w:lang w:val="en-US"/>
+        </w:rPr>
+      </w:pPr>
+    </w:p>
+    <w:p>
+      <w:pPr>
+        <w:pStyle w:val="ListParagraph"/>
+        <w:numPr>
+          <w:ilvl w:val="0"/>
+          <w:numId w:val="4"/>
+        </w:numPr>
+        <w:rPr>
+          <w:rFonts w:ascii="Avenir Light" w:hAnsi="Avenir Light"/>
+          <w:lang w:val="en-US"/>
+        </w:rPr>
+      </w:pPr>
+      <w:r>
+        <w:rPr>
+          <w:rFonts w:ascii="Avenir Light" w:hAnsi="Avenir Light"/>
+          <w:lang w:val="en-US"/>
+        </w:rPr>
+        <w:t>Installing protobuf from pip3 - pip3 install protobuf</w:t>
+      </w:r>
+    </w:p>
+    <w:p>
+      <w:pPr>
+        <w:pStyle w:val="ListParagraph"/>
+        <w:numPr>
+          <w:ilvl w:val="0"/>
+          <w:numId w:val="4"/>
+        </w:numPr>
+        <w:rPr>
+          <w:rFonts w:ascii="Avenir Light" w:hAnsi="Avenir Light"/>
+          <w:lang w:val="en-US"/>
+        </w:rPr>
+      </w:pPr>
+      <w:r>
+        <w:rPr>
+          <w:rFonts w:ascii="Avenir Light" w:hAnsi="Avenir Light"/>
+          <w:lang w:val="en-US"/>
+        </w:rPr>
+        <w:t>Creating Protobuf file and compiling it</w:t>
+      </w:r>
+    </w:p>
+    <w:p>
+      <w:pPr>
+        <w:rPr>
+          <w:rFonts w:ascii="Avenir Light" w:hAnsi="Avenir Light"/>
+          <w:lang w:val="en-US"/>
+        </w:rPr>
+      </w:pPr>
+    </w:p>
+    <w:p>
+      <w:pPr>
+        <w:shd w:val="clear" w:color="auto" w:fill="D1D1D1" w:themeFill="background2" w:themeFillShade="E6"/>
+        <w:ind w:firstLine="720"/>
+        <w:rPr>
+          <w:rFonts w:ascii="Avenir Next Ultra Light" w:hAnsi="Avenir Next Ultra Light"/>
+          <w:lang w:val="en-US"/>
+        </w:rPr>
+      </w:pPr>
+      <w:r>
+        <w:rPr>
+          <w:rFonts w:ascii="Avenir Next Ultra Light" w:hAnsi="Avenir Next Ultra Light"/>
+          <w:lang w:val="en-US"/>
+        </w:rPr>
+        <w:t>syntax = "proto3</w:t>
+      </w:r>
+      <w:proofErr w:type="gramStart"/>
+      <w:r>
+        <w:rPr>
+          <w:rFonts w:ascii="Avenir Next Ultra Light" w:hAnsi="Avenir Next Ultra Light"/>
+          <w:lang w:val="en-US"/>
+        </w:rPr>
+        <w:t>";</w:t>
+      </w:r>
+      <w:proofErr w:type="gramEnd"/>
+    </w:p>
+    <w:p>
+      <w:pPr>
+        <w:shd w:val="clear" w:color="auto" w:fill="D1D1D1" w:themeFill="background2" w:themeFillShade="E6"/>
+        <w:ind w:firstLine="720"/>
+        <w:rPr>
+          <w:rFonts w:ascii="Avenir Next Ultra Light" w:hAnsi="Avenir Next Ultra Light"/>
+          <w:lang w:val="en-US"/>
+        </w:rPr>
+      </w:pPr>
+    </w:p>
+    <w:p>
+      <w:pPr>
+        <w:shd w:val="clear" w:color="auto" w:fill="D1D1D1" w:themeFill="background2" w:themeFillShade="E6"/>
+        <w:ind w:firstLine="720"/>
+        <w:rPr>
+          <w:rFonts w:ascii="Avenir Next Ultra Light" w:hAnsi="Avenir Next Ultra Light"/>
+          <w:lang w:val="en-US"/>
+        </w:rPr>
+      </w:pPr>
+      <w:r>
+        <w:rPr>
+          <w:rFonts w:ascii="Avenir Next Ultra Light" w:hAnsi="Avenir Next Ultra Light"/>
+          <w:lang w:val="en-US"/>
+        </w:rPr>
+        <w:t xml:space="preserve">message </w:t>
+      </w:r>
+      <w:proofErr w:type="spellStart"/>
+      <w:r>
+        <w:rPr>
+          <w:rFonts w:ascii="Avenir Next Ultra Light" w:hAnsi="Avenir Next Ultra Light"/>
+          <w:lang w:val="en-US"/>
+        </w:rPr>
+        <w:t>Message</w:t>
+      </w:r>
+      <w:proofErr w:type="spellEnd"/>
+      <w:r>
+        <w:rPr>
+          <w:rFonts w:ascii="Avenir Next Ultra Light" w:hAnsi="Avenir Next Ultra Light"/>
+          <w:lang w:val="en-US"/>
+        </w:rPr>
+        <w:t xml:space="preserve"> {</w:t>
+      </w:r>
+    </w:p>
+    <w:p>
+      <w:pPr>
+        <w:shd w:val="clear" w:color="auto" w:fill="D1D1D1" w:themeFill="background2" w:themeFillShade="E6"/>
+        <w:ind w:firstLine="720"/>
+        <w:rPr>
+          <w:rFonts w:ascii="Avenir Next Ultra Light" w:hAnsi="Avenir Next Ultra Light"/>
+          <w:lang w:val="en-US"/>
+        </w:rPr>
+      </w:pPr>
+      <w:r>
+        <w:rPr>
+          <w:rFonts w:ascii="Avenir Next Ultra Light" w:hAnsi="Avenir Next Ultra Light"/>
+          <w:lang w:val="en-US"/>
+        </w:rPr>
+        <w:t xml:space="preserve">    int32 fr = 1;  // Sender ID</w:t>
+      </w:r>
+    </w:p>
+    <w:p>
+      <w:pPr>
+        <w:shd w:val="clear" w:color="auto" w:fill="D1D1D1" w:themeFill="background2" w:themeFillShade="E6"/>
+        <w:ind w:firstLine="720"/>
+        <w:rPr>
+          <w:rFonts w:ascii="Avenir Next Ultra Light" w:hAnsi="Avenir Next Ultra Light"/>
+          <w:lang w:val="en-US"/>
+        </w:rPr>
+      </w:pPr>
+      <w:r>
+        <w:rPr>
+          <w:rFonts w:ascii="Avenir Next Ultra Light" w:hAnsi="Avenir Next Ultra Light"/>
+          <w:lang w:val="en-US"/>
+        </w:rPr>
+        <w:t xml:space="preserve">    int32 to = 2;  // Receiver ID</w:t>
+      </w:r>
+    </w:p>
+    <w:p>
+      <w:pPr>
+        <w:shd w:val="clear" w:color="auto" w:fill="D1D1D1" w:themeFill="background2" w:themeFillShade="E6"/>
+        <w:ind w:firstLine="720"/>
+        <w:rPr>
+          <w:rFonts w:ascii="Avenir Next Ultra Light" w:hAnsi="Avenir Next Ultra Light"/>
+          <w:lang w:val="en-US"/>
+        </w:rPr>
+      </w:pPr>
+      <w:r>
+        <w:rPr>
+          <w:rFonts w:ascii="Avenir Next Ultra Light" w:hAnsi="Avenir Next Ultra Light"/>
+          <w:lang w:val="en-US"/>
+        </w:rPr>
+        <w:t xml:space="preserve">    string msg = 3;  // Message content</w:t>
+      </w:r>
+    </w:p>
+    <w:p>
+      <w:pPr>
+        <w:shd w:val="clear" w:color="auto" w:fill="D1D1D1" w:themeFill="background2" w:themeFillShade="E6"/>
+        <w:ind w:firstLine="720"/>
+        <w:rPr>
+          <w:rFonts w:ascii="Avenir Next Ultra Light" w:hAnsi="Avenir Next Ultra Light"/>
+          <w:lang w:val="en-US"/>
+        </w:rPr>
+      </w:pPr>
+      <w:r>
+        <w:rPr>
+          <w:rFonts w:ascii="Avenir Next Ultra Light" w:hAnsi="Avenir Next Ultra Light"/>
+          <w:lang w:val="en-US"/>
+        </w:rPr>
+        <w:t>}</w:t>
+      </w:r>
+    </w:p>
+    <w:p>
+      <w:pPr>
+        <w:shd w:val="clear" w:color="auto" w:fill="D1D1D1" w:themeFill="background2" w:themeFillShade="E6"/>
+        <w:ind w:firstLine="720"/>
+        <w:rPr>
+          <w:rFonts w:ascii="Avenir Next Ultra Light" w:hAnsi="Avenir Next Ultra Light"/>
+          <w:lang w:val="en-US"/>
+        </w:rPr>
+      </w:pPr>
+    </w:p>
+    <w:p>
+      <w:pPr>
+        <w:shd w:val="clear" w:color="auto" w:fill="D1D1D1" w:themeFill="background2" w:themeFillShade="E6"/>
+        <w:ind w:firstLine="720"/>
+        <w:rPr>
+          <w:rFonts w:ascii="Avenir Next Ultra Light" w:hAnsi="Avenir Next Ultra Light"/>
+          <w:lang w:val="en-US"/>
+        </w:rPr>
+      </w:pPr>
+      <w:r>
+        <w:rPr>
+          <w:rFonts w:ascii="Avenir Next Ultra Light" w:hAnsi="Avenir Next Ultra Light"/>
+          <w:lang w:val="en-US"/>
+        </w:rPr>
+        <w:t>message Handshake {</w:t>
+      </w:r>
+    </w:p>
+    <w:p>
+      <w:pPr>
+        <w:shd w:val="clear" w:color="auto" w:fill="D1D1D1" w:themeFill="background2" w:themeFillShade="E6"/>
+        <w:ind w:firstLine="720"/>
+        <w:rPr>
+          <w:rFonts w:ascii="Avenir Next Ultra Light" w:hAnsi="Avenir Next Ultra Light"/>
+          <w:lang w:val="en-US"/>
+        </w:rPr>
+      </w:pPr>
+      <w:r>
+        <w:rPr>
+          <w:rFonts w:ascii="Avenir Next Ultra Light" w:hAnsi="Avenir Next Ultra Light"/>
+          <w:lang w:val="en-US"/>
+        </w:rPr>
+        <w:t xml:space="preserve">    int32 id = 1;    // Handshake ID</w:t>
+      </w:r>
+    </w:p>
+    <w:p>
+      <w:pPr>
+        <w:shd w:val="clear" w:color="auto" w:fill="D1D1D1" w:themeFill="background2" w:themeFillShade="E6"/>
+        <w:ind w:firstLine="720"/>
+        <w:rPr>
+          <w:rFonts w:ascii="Avenir Next Ultra Light" w:hAnsi="Avenir Next Ultra Light"/>
+          <w:lang w:val="en-US"/>
+        </w:rPr>
+      </w:pPr>
+      <w:r>
+        <w:rPr>
+          <w:rFonts w:ascii="Avenir Next Ultra Light" w:hAnsi="Avenir Next Ultra Light"/>
+          <w:lang w:val="en-US"/>
+        </w:rPr>
+        <w:t xml:space="preserve">    bool error = 2;  // Error flag</w:t>
+      </w:r>
+    </w:p>
+    <w:p>
+      <w:pPr>
+        <w:shd w:val="clear" w:color="auto" w:fill="D1D1D1" w:themeFill="background2" w:themeFillShade="E6"/>
+        <w:ind w:firstLine="720"/>
+        <w:rPr>
+          <w:rFonts w:ascii="Avenir Next Ultra Light" w:hAnsi="Avenir Next Ultra Light"/>
+          <w:lang w:val="en-US"/>
+        </w:rPr>
+      </w:pPr>
+      <w:r>
+        <w:rPr>
+          <w:rFonts w:ascii="Avenir Next Ultra Light" w:hAnsi="Avenir Next Ultra Light"/>
+          <w:lang w:val="en-US"/>
+        </w:rPr>
+        <w:t>}</w:t>
+      </w:r>
+    </w:p>
+    <w:p>
+      <w:pPr>
+        <w:rPr>
+          <w:rFonts w:ascii="Avenir Light" w:hAnsi="Avenir Light"/>
+          <w:lang w:val="en-US"/>
+        </w:rPr>
+      </w:pPr>
+    </w:p>
+    <w:p>
+      <w:pPr>
+        <w:rPr>
+          <w:rFonts w:ascii="Avenir Light" w:hAnsi="Avenir Light"/>
+          <w:lang w:val="en-US"/>
+        </w:rPr>
+      </w:pPr>
+    </w:p>
+    <w:p>
+      <w:pPr>
+        <w:pStyle w:val="ListParagraph"/>
+        <w:numPr>
+          <w:ilvl w:val="0"/>
+          <w:numId w:val="4"/>
+        </w:numPr>
+        <w:rPr>
+          <w:rFonts w:ascii="Avenir Light" w:hAnsi="Avenir Light"/>
+          <w:lang w:val="en-US"/>
+        </w:rPr>
+      </w:pPr>
+      <w:r>
+        <w:rPr>
+          <w:rFonts w:ascii="Avenir Light" w:hAnsi="Avenir Light"/>
+          <w:lang w:val="en-US"/>
+        </w:rPr>
+        <w:t>Compiling the .</w:t>
+      </w:r>
+      <w:proofErr w:type="spellStart"/>
+      <w:r>
+        <w:rPr>
+          <w:rFonts w:ascii="Avenir Light" w:hAnsi="Avenir Light"/>
+          <w:lang w:val="en-US"/>
+        </w:rPr>
+        <w:t>protofile</w:t>
+      </w:r>
+      <w:proofErr w:type="spellEnd"/>
+      <w:r>
+        <w:rPr>
+          <w:rFonts w:ascii="Avenir Light" w:hAnsi="Avenir Light"/>
+          <w:lang w:val="en-US"/>
+        </w:rPr>
+        <w:t xml:space="preserve"> - </w:t>
+      </w:r>
+      <w:proofErr w:type="spellStart"/>
+      <w:r>
+        <w:rPr>
+          <w:rFonts w:ascii="Avenir Light" w:hAnsi="Avenir Light"/>
+          <w:lang w:val="en-US"/>
+        </w:rPr>
+        <w:t>protoc</w:t>
+      </w:r>
+      <w:proofErr w:type="spellEnd"/>
+      <w:r>
+        <w:rPr>
+          <w:rFonts w:ascii="Avenir Light" w:hAnsi="Avenir Light"/>
+          <w:lang w:val="en-US"/>
+        </w:rPr>
+        <w:t xml:space="preserve"> --</w:t>
+      </w:r>
+      <w:proofErr w:type="spellStart"/>
+      <w:r>
+        <w:rPr>
+          <w:rFonts w:ascii="Avenir Light" w:hAnsi="Avenir Light"/>
+          <w:lang w:val="en-US"/>
+        </w:rPr>
+        <w:t>python_out</w:t>
+      </w:r>
+      <w:proofErr w:type="spellEnd"/>
+      <w:r>
+        <w:rPr>
+          <w:rFonts w:ascii="Avenir Light" w:hAnsi="Avenir Light"/>
+          <w:lang w:val="en-US"/>
+        </w:rPr>
+        <w:t>=. msgFormat.proto</w:t>
+      </w:r>
+    </w:p>
+    <w:p>
+      <w:pPr>
+        <w:rPr>
+          <w:rFonts w:ascii="Avenir Light" w:hAnsi="Avenir Light"/>
+          <w:lang w:val="en-US"/>
+        </w:rPr>
+      </w:pPr>
+    </w:p>
+    <w:p>
+      <w:pPr>
+        <w:rPr>
+          <w:rFonts w:ascii="Avenir Light" w:hAnsi="Avenir Light"/>
+          <w:lang w:val="en-US"/>
+        </w:rPr>
+      </w:pPr>
+      <w:r>
+        <w:rPr>
+          <w:rFonts w:ascii="Avenir Light" w:hAnsi="Avenir Light"/>
+          <w:lang w:val="en-US"/>
+        </w:rPr>
+        <w:t xml:space="preserve">Server Terminal – </w:t>
+      </w:r>
+    </w:p>
+    <w:p>
+      <w:pPr>
+        <w:rPr>
+          <w:rFonts w:ascii="Avenir Light" w:hAnsi="Avenir Light"/>
+          <w:lang w:val="en-US"/>
+        </w:rPr>
+      </w:pPr>
+      <w:r>
+        <w:rPr>
+          <w:rFonts w:ascii="Avenir Light" w:hAnsi="Avenir Light"/>
+          <w:lang w:val="en-US"/>
+        </w:rPr>
+        <w:t>Running the server file: python3 server.py</w:t>
+      </w:r>
+    </w:p>
+    <w:p>
+      <w:pPr>
+        <w:rPr>
+          <w:rFonts w:ascii="Avenir Light" w:hAnsi="Avenir Light"/>
+          <w:lang w:val="en-US"/>
+        </w:rPr>
+      </w:pPr>
+    </w:p>
+    <w:p>
+      <w:pPr>
+        <w:rPr>
+          <w:rFonts w:ascii="Avenir Light" w:hAnsi="Avenir Light"/>
+          <w:lang w:val="en-US"/>
+        </w:rPr>
+      </w:pPr>
+      <w:r>
+        <w:rPr>
+          <w:rFonts w:ascii="Avenir Light" w:hAnsi="Avenir Light"/>
+          <w:lang w:val="en-US"/>
+        </w:rPr>
+        <w:drawing>
+          <wp:inline distT="0" distB="0" distL="0" distR="0" wp14:anchorId="5E61FDCE" wp14:editId="47585ED4">
+            <wp:extent cx="5731510" cy="1586230"/>
+            <wp:effectExtent l="0" t="0" r="0" b="1270"/>
+            <wp:docPr id="1274964844" name="Picture 1" descr="A computer screen shot of a program&#10;&#10;Description automatically generated"/>
+            <wp:cNvGraphicFramePr>
+              <a:graphicFrameLocks xmlns:a="http://schemas.openxmlformats.org/drawingml/2006/main" noChangeAspect="1"/>
+            </wp:cNvGraphicFramePr>
+            <a:graphic xmlns:a="http://schemas.openxmlformats.org/drawingml/2006/main">
+              <a:graphicData uri="http://schemas.openxmlformats.org/drawingml/2006/picture">
+                <pic:pic xmlns:pic="http://schemas.openxmlformats.org/drawingml/2006/picture">
+                  <pic:nvPicPr>
+                    <pic:cNvPr id="1274964844" name="Picture 1" descr="A computer screen shot of a program&#10;&#10;Description automatically generated"/>
+                    <pic:cNvPicPr/>
+                  </pic:nvPicPr>
+                  <pic:blipFill>
+                    <a:blip r:embed="rId11"/>
+                    <a:stretch>
+                      <a:fillRect/>
+                    </a:stretch>
+                  </pic:blipFill>
+                  <pic:spPr>
+                    <a:xfrm>
+                      <a:off x="0" y="0"/>
+                      <a:ext cx="5731510" cy="1586230"/>
+                    </a:xfrm>
+                    <a:prstGeom prst="rect">
+                      <a:avLst/>
+                    </a:prstGeom>
+                  </pic:spPr>
+                </pic:pic>
+              </a:graphicData>
+            </a:graphic>
+          </wp:inline>
+        </w:drawing>
+      </w:r>
+    </w:p>
+    <w:p>
+      <w:pPr>
+        <w:rPr>
+          <w:rFonts w:ascii="Avenir Light" w:hAnsi="Avenir Light"/>
+          <w:lang w:val="en-US"/>
+        </w:rPr>
+      </w:pPr>
+    </w:p>
+    <w:p>
+      <w:pPr>
+        <w:rPr>
+          <w:rFonts w:ascii="Avenir Light" w:hAnsi="Avenir Light"/>
+          <w:lang w:val="en-US"/>
+        </w:rPr>
+      </w:pPr>
+    </w:p>
+    <w:p>
+      <w:pPr>
+        <w:rPr>
+          <w:rFonts w:ascii="Avenir Light" w:hAnsi="Avenir Light"/>
+          <w:lang w:val="fr-CH"/>
+        </w:rPr>
+      </w:pPr>
+      <w:r>
+        <w:rPr>
+          <w:rFonts w:ascii="Avenir Light" w:hAnsi="Avenir Light"/>
+          <w:lang w:val="fr-CH"/>
+        </w:rPr>
+        <w:t>Client Terminal – python3 client.py</w:t>
+      </w:r>
+    </w:p>
+    <w:p>
+      <w:pPr>
+        <w:rPr>
+          <w:rFonts w:ascii="Avenir Light" w:hAnsi="Avenir Light"/>
+          <w:lang w:val="fr-CH"/>
+        </w:rPr>
+      </w:pPr>
+    </w:p>
+    <w:p>
+      <w:pPr>
+        <w:rPr>
+          <w:rFonts w:ascii="Avenir Light" w:hAnsi="Avenir Light"/>
+          <w:lang w:val="en-US"/>
+        </w:rPr>
+      </w:pPr>
+      <w:r>
+        <w:rPr>
+          <w:rFonts w:ascii="Avenir Light" w:hAnsi="Avenir Light"/>
+          <w:lang w:val="en-US"/>
+        </w:rPr>
+        <w:drawing>
+          <wp:inline distT="0" distB="0" distL="0" distR="0" wp14:anchorId="0AE846C1" wp14:editId="57DFA2E2">
+            <wp:extent cx="5731510" cy="1198245"/>
+            <wp:effectExtent l="0" t="0" r="0" b="0"/>
+            <wp:docPr id="1755304810" name="Picture 1" descr="A computer screen shot of a program&#10;&#10;Description automatically generated"/>
+            <wp:cNvGraphicFramePr>
+              <a:graphicFrameLocks xmlns:a="http://schemas.openxmlformats.org/drawingml/2006/main" noChangeAspect="1"/>
+            </wp:cNvGraphicFramePr>
+            <a:graphic xmlns:a="http://schemas.openxmlformats.org/drawingml/2006/main">
+              <a:graphicData uri="http://schemas.openxmlformats.org/drawingml/2006/picture">
+                <pic:pic xmlns:pic="http://schemas.openxmlformats.org/drawingml/2006/picture">
+                  <pic:nvPicPr>
+                    <pic:cNvPr id="1755304810" name="Picture 1" descr="A computer screen shot of a program&#10;&#10;Description automatically generated"/>
+                    <pic:cNvPicPr/>
+                  </pic:nvPicPr>
+                  <pic:blipFill>
+                    <a:blip r:embed="rId12"/>
+                    <a:stretch>
+                      <a:fillRect/>
+                    </a:stretch>
+                  </pic:blipFill>
+                  <pic:spPr>
+                    <a:xfrm>
+                      <a:off x="0" y="0"/>
+                      <a:ext cx="5731510" cy="1198245"/>
+                    </a:xfrm>
+                    <a:prstGeom prst="rect">
+                      <a:avLst/>
+                    </a:prstGeom>
+                  </pic:spPr>
+                </pic:pic>
+              </a:graphicData>
+            </a:graphic>
+          </wp:inline>
+        </w:drawing>
+      </w:r>
     </w:p>
     <w:sectPr>
       <w:pgSz w:w="11906" w:h="16838"/>
@@ -760,6 +1615,184 @@
     </w:lvl>
   </w:abstractNum>
   <w:abstractNum w:abstractNumId="1" w15:restartNumberingAfterBreak="0">
+    <w:nsid w:val="3CD73E6E"/>
+    <w:multiLevelType w:val="hybridMultilevel"/>
+    <w:tmpl w:val="E99CBF66"/>
+    <w:lvl w:ilvl="0" w:tplc="9BAC845E">
+      <w:start w:val="1"/>
+      <w:numFmt w:val="decimal"/>
+      <w:lvlText w:val="%1)"/>
+      <w:lvlJc w:val="left"/>
+      <w:pPr>
+        <w:ind w:left="57" w:hanging="57"/>
+      </w:pPr>
+      <w:rPr>
+        <w:rFonts w:hint="default"/>
+      </w:rPr>
+    </w:lvl>
+    <w:lvl w:ilvl="1" w:tplc="08090019" w:tentative="1">
+      <w:start w:val="1"/>
+      <w:numFmt w:val="lowerLetter"/>
+      <w:lvlText w:val="%2."/>
+      <w:lvlJc w:val="left"/>
+      <w:pPr>
+        <w:ind w:left="1440" w:hanging="360"/>
+      </w:pPr>
+    </w:lvl>
+    <w:lvl w:ilvl="2" w:tplc="0809001B" w:tentative="1">
+      <w:start w:val="1"/>
+      <w:numFmt w:val="lowerRoman"/>
+      <w:lvlText w:val="%3."/>
+      <w:lvlJc w:val="right"/>
+      <w:pPr>
+        <w:ind w:left="2160" w:hanging="180"/>
+      </w:pPr>
+    </w:lvl>
+    <w:lvl w:ilvl="3" w:tplc="0809000F" w:tentative="1">
+      <w:start w:val="1"/>
+      <w:numFmt w:val="decimal"/>
+      <w:lvlText w:val="%4."/>
+      <w:lvlJc w:val="left"/>
+      <w:pPr>
+        <w:ind w:left="2880" w:hanging="360"/>
+      </w:pPr>
+    </w:lvl>
+    <w:lvl w:ilvl="4" w:tplc="08090019" w:tentative="1">
+      <w:start w:val="1"/>
+      <w:numFmt w:val="lowerLetter"/>
+      <w:lvlText w:val="%5."/>
+      <w:lvlJc w:val="left"/>
+      <w:pPr>
+        <w:ind w:left="3600" w:hanging="360"/>
+      </w:pPr>
+    </w:lvl>
+    <w:lvl w:ilvl="5" w:tplc="0809001B" w:tentative="1">
+      <w:start w:val="1"/>
+      <w:numFmt w:val="lowerRoman"/>
+      <w:lvlText w:val="%6."/>
+      <w:lvlJc w:val="right"/>
+      <w:pPr>
+        <w:ind w:left="4320" w:hanging="180"/>
+      </w:pPr>
+    </w:lvl>
+    <w:lvl w:ilvl="6" w:tplc="0809000F" w:tentative="1">
+      <w:start w:val="1"/>
+      <w:numFmt w:val="decimal"/>
+      <w:lvlText w:val="%7."/>
+      <w:lvlJc w:val="left"/>
+      <w:pPr>
+        <w:ind w:left="5040" w:hanging="360"/>
+      </w:pPr>
+    </w:lvl>
+    <w:lvl w:ilvl="7" w:tplc="08090019" w:tentative="1">
+      <w:start w:val="1"/>
+      <w:numFmt w:val="lowerLetter"/>
+      <w:lvlText w:val="%8."/>
+      <w:lvlJc w:val="left"/>
+      <w:pPr>
+        <w:ind w:left="5760" w:hanging="360"/>
+      </w:pPr>
+    </w:lvl>
+    <w:lvl w:ilvl="8" w:tplc="0809001B" w:tentative="1">
+      <w:start w:val="1"/>
+      <w:numFmt w:val="lowerRoman"/>
+      <w:lvlText w:val="%9."/>
+      <w:lvlJc w:val="right"/>
+      <w:pPr>
+        <w:ind w:left="6480" w:hanging="180"/>
+      </w:pPr>
+    </w:lvl>
+  </w:abstractNum>
+  <w:abstractNum w:abstractNumId="2" w15:restartNumberingAfterBreak="0">
+    <w:nsid w:val="3EF17167"/>
+    <w:multiLevelType w:val="hybridMultilevel"/>
+    <w:tmpl w:val="32AC5FA8"/>
+    <w:lvl w:ilvl="0" w:tplc="08090011">
+      <w:start w:val="1"/>
+      <w:numFmt w:val="decimal"/>
+      <w:lvlText w:val="%1)"/>
+      <w:lvlJc w:val="left"/>
+      <w:pPr>
+        <w:ind w:left="720" w:hanging="360"/>
+      </w:pPr>
+      <w:rPr>
+        <w:rFonts w:hint="default"/>
+      </w:rPr>
+    </w:lvl>
+    <w:lvl w:ilvl="1" w:tplc="08090019" w:tentative="1">
+      <w:start w:val="1"/>
+      <w:numFmt w:val="lowerLetter"/>
+      <w:lvlText w:val="%2."/>
+      <w:lvlJc w:val="left"/>
+      <w:pPr>
+        <w:ind w:left="1440" w:hanging="360"/>
+      </w:pPr>
+    </w:lvl>
+    <w:lvl w:ilvl="2" w:tplc="0809001B" w:tentative="1">
+      <w:start w:val="1"/>
+      <w:numFmt w:val="lowerRoman"/>
+      <w:lvlText w:val="%3."/>
+      <w:lvlJc w:val="right"/>
+      <w:pPr>
+        <w:ind w:left="2160" w:hanging="180"/>
+      </w:pPr>
+    </w:lvl>
+    <w:lvl w:ilvl="3" w:tplc="0809000F" w:tentative="1">
+      <w:start w:val="1"/>
+      <w:numFmt w:val="decimal"/>
+      <w:lvlText w:val="%4."/>
+      <w:lvlJc w:val="left"/>
+      <w:pPr>
+        <w:ind w:left="2880" w:hanging="360"/>
+      </w:pPr>
+    </w:lvl>
+    <w:lvl w:ilvl="4" w:tplc="08090019" w:tentative="1">
+      <w:start w:val="1"/>
+      <w:numFmt w:val="lowerLetter"/>
+      <w:lvlText w:val="%5."/>
+      <w:lvlJc w:val="left"/>
+      <w:pPr>
+        <w:ind w:left="3600" w:hanging="360"/>
+      </w:pPr>
+    </w:lvl>
+    <w:lvl w:ilvl="5" w:tplc="0809001B" w:tentative="1">
+      <w:start w:val="1"/>
+      <w:numFmt w:val="lowerRoman"/>
+      <w:lvlText w:val="%6."/>
+      <w:lvlJc w:val="right"/>
+      <w:pPr>
+        <w:ind w:left="4320" w:hanging="180"/>
+      </w:pPr>
+    </w:lvl>
+    <w:lvl w:ilvl="6" w:tplc="0809000F" w:tentative="1">
+      <w:start w:val="1"/>
+      <w:numFmt w:val="decimal"/>
+      <w:lvlText w:val="%7."/>
+      <w:lvlJc w:val="left"/>
+      <w:pPr>
+        <w:ind w:left="5040" w:hanging="360"/>
+      </w:pPr>
+    </w:lvl>
+    <w:lvl w:ilvl="7" w:tplc="08090019" w:tentative="1">
+      <w:start w:val="1"/>
+      <w:numFmt w:val="lowerLetter"/>
+      <w:lvlText w:val="%8."/>
+      <w:lvlJc w:val="left"/>
+      <w:pPr>
+        <w:ind w:left="5760" w:hanging="360"/>
+      </w:pPr>
+    </w:lvl>
+    <w:lvl w:ilvl="8" w:tplc="0809001B" w:tentative="1">
+      <w:start w:val="1"/>
+      <w:numFmt w:val="lowerRoman"/>
+      <w:lvlText w:val="%9."/>
+      <w:lvlJc w:val="right"/>
+      <w:pPr>
+        <w:ind w:left="6480" w:hanging="180"/>
+      </w:pPr>
+    </w:lvl>
+  </w:abstractNum>
+  <w:abstractNum w:abstractNumId="3" w15:restartNumberingAfterBreak="0">
     <w:nsid w:val="542676A6"/>
     <w:multiLevelType w:val="hybridMultilevel"/>
     <w:tmpl w:val="1B7A6A4C"/>
@@ -852,6 +1885,12 @@
     <w:abstractNumId w:val="0"/>
   </w:num>
   <w:num w:numId="2" w16cid:durableId="1888684047">
+    <w:abstractNumId w:val="3"/>
+  </w:num>
+  <w:num w:numId="3" w16cid:durableId="1821578828">
+    <w:abstractNumId w:val="2"/>
+  </w:num>
+  <w:num w:numId="4" w16cid:durableId="1566257774">
     <w:abstractNumId w:val="1"/>
   </w:num>
 </w:numbering>

</xml_diff>